<commit_message>
Added team members names to result documents.
</commit_message>
<xml_diff>
--- a/docs/conclusions/downsampling/Wastewater Data Downsampling.docx
+++ b/docs/conclusions/downsampling/Wastewater Data Downsampling.docx
@@ -39,7 +39,16 @@
         <w:rPr>
           <w:rtl w:val="0"/>
         </w:rPr>
-        <w:t>Marlin Lee, University of Wisconsin Data Science Institute - July, 2022</w:t>
+        <w:t>Marlin Lee, Steve Goldstein, Kyllan Wunder, Abe Megahed</w:t>
+      </w:r>
+      <w:r>
+        <w:br w:type="textWrapping"/>
+      </w:r>
+      <w:r>
+        <w:rPr>
+          <w:rtl w:val="0"/>
+        </w:rPr>
+        <w:t>University of Wisconsin Data Science Institute - July, 2022</w:t>
       </w:r>
     </w:p>
     <w:p>
@@ -57,7 +66,7 @@
         <w:rPr>
           <w:rtl w:val="0"/>
         </w:rPr>
-        <w:t>In this analysis, we look at using downsampling to simulate results that would be obtained using a lower wastewater sampling rate.   Wastewater facilities in different communities sample and analyze water at different frequencies and it is not always feasible to sample wastewater at a high frequency.  Some facilities sample wastewater each day while others may sample only once or twice per week.</w:t>
+        <w:t>In this analysis, we look at using downsampling to simulate results that would be obtained using a lower wastewater sampling rate. Wastewater facilities in different communities sample and analyze water at different frequencies and it is not always feasible to sample wastewater at a high frequency.  Some facilities sample wastewater each day while others may sample only once or twice per week.</w:t>
       </w:r>
     </w:p>
     <w:p>
@@ -492,7 +501,7 @@
                 <w:szCs w:val="24"/>
                 <w:rtl w:val="0"/>
               </w:rPr>
-              <w:t>The two day sampling captures a conspicuous set of regions of major increase (in red) that are lacking in the the original data.   This is because the major increase regions are denoted by slope and by sampling the data at a smaller rate, we increase the slope between data points.  It would be possible to introduce a normalizing factor in order to make this determination more closely match the scale used for the original data.</w:t>
+              <w:t>The two day sampling captures a conspicuous set of regions of major increase (in red) that are lacking in the the original data.   This is because the major increase regions are denoted by slope and by sampling the data at a smaller rate, we increase the slope between data points.    If we applied a normalizing factor to account for the higher slope due to the lower sampling rate, then the flagged regions would more closely match.</w:t>
             </w:r>
           </w:p>
         </w:tc>

</xml_diff>